<commit_message>
Improve presentation and documentation
</commit_message>
<xml_diff>
--- a/Documentation/Documentation.docx
+++ b/Documentation/Documentation.docx
@@ -955,18 +955,7 @@
               <w:szCs w:val="24"/>
               <w:lang w:val="en-US"/>
             </w:rPr>
-            <w:t>Workflow</w:t>
-          </w:r>
-          <w:proofErr w:type="gramStart"/>
-          <w:r>
-            <w:rPr>
-              <w:rFonts w:cs="Times New Roman"/>
-              <w:color w:val="33CC33"/>
-              <w:sz w:val="24"/>
-              <w:szCs w:val="24"/>
-              <w:lang w:val="en-US"/>
-            </w:rPr>
-            <w:t>…</w:t>
+            <w:t>Workflow…</w:t>
           </w:r>
           <w:r>
             <w:rPr>
@@ -976,18 +965,7 @@
               <w:szCs w:val="24"/>
               <w:lang w:val="en-US"/>
             </w:rPr>
-            <w:t>..</w:t>
-          </w:r>
-          <w:proofErr w:type="gramEnd"/>
-          <w:r>
-            <w:rPr>
-              <w:rFonts w:cs="Times New Roman"/>
-              <w:color w:val="33CC33"/>
-              <w:sz w:val="24"/>
-              <w:szCs w:val="24"/>
-              <w:lang w:val="en-US"/>
-            </w:rPr>
-            <w:t>………………………………………………………………………</w:t>
+            <w:t>..………………………………………………………………………</w:t>
           </w:r>
           <w:r>
             <w:rPr>
@@ -1187,19 +1165,8 @@
           <w:szCs w:val="24"/>
           <w:lang w:val="en-US"/>
         </w:rPr>
-        <w:t xml:space="preserve">Stas </w:t>
+        <w:t>Stas Uzunov(</w:t>
       </w:r>
-      <w:proofErr w:type="gramStart"/>
-      <w:r>
-        <w:rPr>
-          <w:rFonts w:ascii="Times New Roman" w:hAnsi="Times New Roman" w:cs="Times New Roman"/>
-          <w:sz w:val="24"/>
-          <w:szCs w:val="24"/>
-          <w:lang w:val="en-US"/>
-        </w:rPr>
-        <w:t>Uzunov(</w:t>
-      </w:r>
-      <w:proofErr w:type="gramEnd"/>
       <w:r>
         <w:rPr>
           <w:rFonts w:ascii="Times New Roman" w:hAnsi="Times New Roman" w:cs="Times New Roman"/>
@@ -1233,29 +1200,7 @@
             <w:szCs w:val="24"/>
             <w:lang w:val="en-US"/>
           </w:rPr>
-          <w:t>SSUzunov19@codingburga</w:t>
-        </w:r>
-        <w:r>
-          <w:rPr>
-            <w:rStyle w:val="Hyperlink"/>
-            <w:rFonts w:ascii="Times New Roman" w:hAnsi="Times New Roman" w:cs="Times New Roman"/>
-            <w:color w:val="33CC33"/>
-            <w:sz w:val="24"/>
-            <w:szCs w:val="24"/>
-            <w:lang w:val="en-US"/>
-          </w:rPr>
-          <w:t>s</w:t>
-        </w:r>
-        <w:r>
-          <w:rPr>
-            <w:rStyle w:val="Hyperlink"/>
-            <w:rFonts w:ascii="Times New Roman" w:hAnsi="Times New Roman" w:cs="Times New Roman"/>
-            <w:color w:val="33CC33"/>
-            <w:sz w:val="24"/>
-            <w:szCs w:val="24"/>
-            <w:lang w:val="en-US"/>
-          </w:rPr>
-          <w:t>.bg</w:t>
+          <w:t>SSUzunov19@codingburgas.bg</w:t>
         </w:r>
       </w:hyperlink>
     </w:p>
@@ -1295,27 +1240,7 @@
           <w:szCs w:val="24"/>
           <w:lang w:val="en-US"/>
         </w:rPr>
-        <w:t xml:space="preserve">Teodora </w:t>
-      </w:r>
-      <w:proofErr w:type="gramStart"/>
-      <w:r>
-        <w:rPr>
-          <w:rFonts w:ascii="Times New Roman" w:hAnsi="Times New Roman" w:cs="Times New Roman"/>
-          <w:sz w:val="24"/>
-          <w:szCs w:val="24"/>
-          <w:lang w:val="en-US"/>
-        </w:rPr>
-        <w:t>Kompanska(</w:t>
-      </w:r>
-      <w:proofErr w:type="gramEnd"/>
-      <w:r>
-        <w:rPr>
-          <w:rFonts w:ascii="Times New Roman" w:hAnsi="Times New Roman" w:cs="Times New Roman"/>
-          <w:sz w:val="24"/>
-          <w:szCs w:val="24"/>
-          <w:lang w:val="en-US"/>
-        </w:rPr>
-        <w:t>Scrum Trainer)</w:t>
+        <w:t>Teodora Kompanska(Scrum Trainer)</w:t>
       </w:r>
       <w:r>
         <w:rPr>
@@ -1372,27 +1297,7 @@
           <w:szCs w:val="24"/>
           <w:lang w:val="en-US"/>
         </w:rPr>
-        <w:t xml:space="preserve">dANIEL </w:t>
-      </w:r>
-      <w:proofErr w:type="gramStart"/>
-      <w:r>
-        <w:rPr>
-          <w:rFonts w:ascii="Times New Roman" w:hAnsi="Times New Roman" w:cs="Times New Roman"/>
-          <w:sz w:val="24"/>
-          <w:szCs w:val="24"/>
-          <w:lang w:val="en-US"/>
-        </w:rPr>
-        <w:t>gEORGIEV(</w:t>
-      </w:r>
-      <w:proofErr w:type="gramEnd"/>
-      <w:r>
-        <w:rPr>
-          <w:rFonts w:ascii="Times New Roman" w:hAnsi="Times New Roman" w:cs="Times New Roman"/>
-          <w:sz w:val="24"/>
-          <w:szCs w:val="24"/>
-          <w:lang w:val="en-US"/>
-        </w:rPr>
-        <w:t>sCRum Trainer)</w:t>
+        <w:t>dANIEL gEORGIEV(sCRum Trainer)</w:t>
       </w:r>
       <w:r>
         <w:rPr>
@@ -1443,7 +1348,6 @@
         </w:rPr>
         <w:t xml:space="preserve">Yordan </w:t>
       </w:r>
-      <w:proofErr w:type="gramStart"/>
       <w:r>
         <w:rPr>
           <w:rFonts w:ascii="Times New Roman" w:hAnsi="Times New Roman" w:cs="Times New Roman"/>
@@ -1471,7 +1375,6 @@
         </w:rPr>
         <w:t>(</w:t>
       </w:r>
-      <w:proofErr w:type="gramEnd"/>
       <w:r>
         <w:rPr>
           <w:rFonts w:ascii="Times New Roman" w:hAnsi="Times New Roman" w:cs="Times New Roman"/>
@@ -1541,8 +1444,8 @@
           <w:lang w:val="en-US"/>
         </w:rPr>
       </w:pPr>
-      <w:bookmarkStart w:id="5" w:name="_Toc89432631"/>
-      <w:bookmarkStart w:id="6" w:name="_Toc89432632"/>
+      <w:bookmarkStart w:id="5" w:name="_Toc89432632"/>
+      <w:bookmarkStart w:id="6" w:name="_Toc89432631"/>
       <w:bookmarkEnd w:id="4"/>
       <w:r>
         <w:rPr>
@@ -1551,47 +1454,9 @@
           <w:szCs w:val="24"/>
           <w:lang w:val="en-US"/>
         </w:rPr>
-        <w:t>p</w:t>
+        <w:t>petar Matsaliev(bACKEND dEVELOPER) –</w:t>
       </w:r>
-      <w:r>
-        <w:rPr>
-          <w:rFonts w:ascii="Times New Roman" w:hAnsi="Times New Roman" w:cs="Times New Roman"/>
-          <w:sz w:val="24"/>
-          <w:szCs w:val="24"/>
-          <w:lang w:val="en-US"/>
-        </w:rPr>
-        <w:t xml:space="preserve">etar </w:t>
-      </w:r>
-      <w:proofErr w:type="gramStart"/>
-      <w:r>
-        <w:rPr>
-          <w:rFonts w:ascii="Times New Roman" w:hAnsi="Times New Roman" w:cs="Times New Roman"/>
-          <w:sz w:val="24"/>
-          <w:szCs w:val="24"/>
-          <w:lang w:val="en-US"/>
-        </w:rPr>
-        <w:t>Matsaliev(</w:t>
-      </w:r>
-      <w:proofErr w:type="gramEnd"/>
-      <w:r>
-        <w:rPr>
-          <w:rFonts w:ascii="Times New Roman" w:hAnsi="Times New Roman" w:cs="Times New Roman"/>
-          <w:sz w:val="24"/>
-          <w:szCs w:val="24"/>
-          <w:lang w:val="en-US"/>
-        </w:rPr>
-        <w:t>bACKEND dEVELOPER</w:t>
-      </w:r>
-      <w:r>
-        <w:rPr>
-          <w:rFonts w:ascii="Times New Roman" w:hAnsi="Times New Roman" w:cs="Times New Roman"/>
-          <w:sz w:val="24"/>
-          <w:szCs w:val="24"/>
-          <w:lang w:val="en-US"/>
-        </w:rPr>
-        <w:t>) –</w:t>
-      </w:r>
-      <w:bookmarkEnd w:id="6"/>
+      <w:bookmarkEnd w:id="5"/>
       <w:r>
         <w:rPr>
           <w:rFonts w:ascii="Times New Roman" w:hAnsi="Times New Roman" w:cs="Times New Roman"/>
@@ -1610,7 +1475,7 @@
           <w:szCs w:val="24"/>
           <w:lang w:val="en-US"/>
         </w:rPr>
-        <w:instrText xml:space="preserve"> HYPERLINK "mailto:</w:instrText>
+        <w:instrText xml:space="preserve"> HYPERLINK "mailto:PDMatsaliev20@codingburgas.bg" </w:instrText>
       </w:r>
       <w:r>
         <w:rPr>
@@ -1620,7 +1485,6 @@
           <w:szCs w:val="24"/>
           <w:lang w:val="en-US"/>
         </w:rPr>
-        <w:instrText>PDMatsaliev20@codingburgas.bg</w:instrText>
       </w:r>
       <w:r>
         <w:rPr>
@@ -1630,62 +1494,30 @@
           <w:szCs w:val="24"/>
           <w:lang w:val="en-US"/>
         </w:rPr>
-        <w:instrText xml:space="preserve">" </w:instrText>
+        <w:fldChar w:fldCharType="separate"/>
       </w:r>
       <w:r>
         <w:rPr>
+          <w:rStyle w:val="Hyperlink"/>
           <w:rFonts w:ascii="Times New Roman" w:hAnsi="Times New Roman" w:cs="Times New Roman"/>
           <w:color w:val="33CC33"/>
           <w:sz w:val="24"/>
           <w:szCs w:val="24"/>
           <w:lang w:val="en-US"/>
         </w:rPr>
-        <w:fldChar w:fldCharType="separate"/>
+        <w:t>PDMatsaliev20@codingburgas.bg</w:t>
       </w:r>
       <w:r>
         <w:rPr>
-          <w:rStyle w:val="Hyperlink"/>
           <w:rFonts w:ascii="Times New Roman" w:hAnsi="Times New Roman" w:cs="Times New Roman"/>
           <w:color w:val="33CC33"/>
           <w:sz w:val="24"/>
           <w:szCs w:val="24"/>
           <w:lang w:val="en-US"/>
         </w:rPr>
-        <w:t>PDMatsaliev20@codingburga</w:t>
-      </w:r>
-      <w:r>
-        <w:rPr>
-          <w:rStyle w:val="Hyperlink"/>
-          <w:rFonts w:ascii="Times New Roman" w:hAnsi="Times New Roman" w:cs="Times New Roman"/>
-          <w:color w:val="33CC33"/>
-          <w:sz w:val="24"/>
-          <w:szCs w:val="24"/>
-          <w:lang w:val="en-US"/>
-        </w:rPr>
-        <w:t>s</w:t>
-      </w:r>
-      <w:r>
-        <w:rPr>
-          <w:rStyle w:val="Hyperlink"/>
-          <w:rFonts w:ascii="Times New Roman" w:hAnsi="Times New Roman" w:cs="Times New Roman"/>
-          <w:color w:val="33CC33"/>
-          <w:sz w:val="24"/>
-          <w:szCs w:val="24"/>
-          <w:lang w:val="en-US"/>
-        </w:rPr>
-        <w:t>.bg</w:t>
-      </w:r>
-      <w:r>
-        <w:rPr>
-          <w:rFonts w:ascii="Times New Roman" w:hAnsi="Times New Roman" w:cs="Times New Roman"/>
-          <w:color w:val="33CC33"/>
-          <w:sz w:val="24"/>
-          <w:szCs w:val="24"/>
-          <w:lang w:val="en-US"/>
-        </w:rPr>
         <w:fldChar w:fldCharType="end"/>
       </w:r>
-      <w:bookmarkEnd w:id="5"/>
+      <w:bookmarkEnd w:id="6"/>
     </w:p>
     <w:p>
       <w:pPr>
@@ -1709,27 +1541,7 @@
           <w:szCs w:val="24"/>
           <w:lang w:val="en-US"/>
         </w:rPr>
-        <w:t xml:space="preserve">gALIN </w:t>
-      </w:r>
-      <w:proofErr w:type="gramStart"/>
-      <w:r>
-        <w:rPr>
-          <w:rFonts w:ascii="Times New Roman" w:hAnsi="Times New Roman" w:cs="Times New Roman"/>
-          <w:sz w:val="24"/>
-          <w:szCs w:val="24"/>
-          <w:lang w:val="en-US"/>
-        </w:rPr>
-        <w:t>gEORGIEV(</w:t>
-      </w:r>
-      <w:proofErr w:type="gramEnd"/>
-      <w:r>
-        <w:rPr>
-          <w:rFonts w:ascii="Times New Roman" w:hAnsi="Times New Roman" w:cs="Times New Roman"/>
-          <w:sz w:val="24"/>
-          <w:szCs w:val="24"/>
-          <w:lang w:val="en-US"/>
-        </w:rPr>
-        <w:t xml:space="preserve">bACKEND dEVELOPER)- </w:t>
+        <w:t xml:space="preserve">gALIN gEORGIEV(bACKEND dEVELOPER)- </w:t>
       </w:r>
       <w:hyperlink r:id="rId19" w:history="1">
         <w:r>
@@ -1767,27 +1579,7 @@
           <w:szCs w:val="24"/>
           <w:lang w:val="en-US"/>
         </w:rPr>
-        <w:t xml:space="preserve">DIMITAR </w:t>
-      </w:r>
-      <w:proofErr w:type="gramStart"/>
-      <w:r>
-        <w:rPr>
-          <w:rFonts w:ascii="Times New Roman" w:hAnsi="Times New Roman" w:cs="Times New Roman"/>
-          <w:sz w:val="24"/>
-          <w:szCs w:val="24"/>
-          <w:lang w:val="en-US"/>
-        </w:rPr>
-        <w:t>GEORGIEV(</w:t>
-      </w:r>
-      <w:proofErr w:type="gramEnd"/>
-      <w:r>
-        <w:rPr>
-          <w:rFonts w:ascii="Times New Roman" w:hAnsi="Times New Roman" w:cs="Times New Roman"/>
-          <w:sz w:val="24"/>
-          <w:szCs w:val="24"/>
-          <w:lang w:val="en-US"/>
-        </w:rPr>
-        <w:t>wEB developer)-</w:t>
+        <w:t>DIMITAR GEORGIEV(wEB developer)-</w:t>
       </w:r>
       <w:r>
         <w:rPr>
@@ -1809,29 +1601,7 @@
             <w:szCs w:val="24"/>
             <w:lang w:val="en-US"/>
           </w:rPr>
-          <w:t>DKGeorgiev21@codingbur</w:t>
-        </w:r>
-        <w:r>
-          <w:rPr>
-            <w:rStyle w:val="Hyperlink"/>
-            <w:rFonts w:ascii="Times New Roman" w:hAnsi="Times New Roman" w:cs="Times New Roman"/>
-            <w:color w:val="33CC33"/>
-            <w:sz w:val="24"/>
-            <w:szCs w:val="24"/>
-            <w:lang w:val="en-US"/>
-          </w:rPr>
-          <w:t>g</w:t>
-        </w:r>
-        <w:r>
-          <w:rPr>
-            <w:rStyle w:val="Hyperlink"/>
-            <w:rFonts w:ascii="Times New Roman" w:hAnsi="Times New Roman" w:cs="Times New Roman"/>
-            <w:color w:val="33CC33"/>
-            <w:sz w:val="24"/>
-            <w:szCs w:val="24"/>
-            <w:lang w:val="en-US"/>
-          </w:rPr>
-          <w:t>as.bg</w:t>
+          <w:t>DKGeorgiev21@codingburgas.bg</w:t>
         </w:r>
       </w:hyperlink>
     </w:p>
@@ -1857,27 +1627,7 @@
           <w:szCs w:val="24"/>
           <w:lang w:val="en-US"/>
         </w:rPr>
-        <w:t xml:space="preserve">Nadezhda </w:t>
-      </w:r>
-      <w:proofErr w:type="gramStart"/>
-      <w:r>
-        <w:rPr>
-          <w:rFonts w:ascii="Times New Roman" w:hAnsi="Times New Roman" w:cs="Times New Roman"/>
-          <w:sz w:val="24"/>
-          <w:szCs w:val="24"/>
-          <w:lang w:val="en-US"/>
-        </w:rPr>
-        <w:t>Ivanova(</w:t>
-      </w:r>
-      <w:proofErr w:type="gramEnd"/>
-      <w:r>
-        <w:rPr>
-          <w:rFonts w:ascii="Times New Roman" w:hAnsi="Times New Roman" w:cs="Times New Roman"/>
-          <w:sz w:val="24"/>
-          <w:szCs w:val="24"/>
-          <w:lang w:val="en-US"/>
-        </w:rPr>
-        <w:t>Web Developer)-</w:t>
+        <w:t>Nadezhda Ivanova(Web Developer)-</w:t>
       </w:r>
       <w:hyperlink r:id="rId21" w:history="1">
         <w:r>
@@ -1972,7 +1722,6 @@
         </w:rPr>
         <w:tab/>
       </w:r>
-      <w:proofErr w:type="spellStart"/>
       <w:r>
         <w:rPr>
           <w:rFonts w:ascii="Times New Roman" w:hAnsi="Times New Roman" w:cs="Times New Roman"/>
@@ -1981,18 +1730,7 @@
           <w:szCs w:val="24"/>
           <w:lang w:val="en-US"/>
         </w:rPr>
-        <w:t>oblems</w:t>
-      </w:r>
-      <w:proofErr w:type="spellEnd"/>
-      <w:r>
-        <w:rPr>
-          <w:rFonts w:ascii="Times New Roman" w:hAnsi="Times New Roman" w:cs="Times New Roman"/>
-          <w:b/>
-          <w:sz w:val="24"/>
-          <w:szCs w:val="24"/>
-          <w:lang w:val="en-US"/>
-        </w:rPr>
-        <w:t xml:space="preserve"> and issues with our teamwork. As per encountered difficulties, </w:t>
+        <w:t xml:space="preserve">oblems and issues with our teamwork. As per encountered difficulties, </w:t>
       </w:r>
       <w:r>
         <w:rPr>
@@ -2160,15 +1898,7 @@
                 <w:rFonts w:ascii="Times New Roman" w:hAnsi="Times New Roman" w:cs="Times New Roman"/>
                 <w:lang w:val="en-US"/>
               </w:rPr>
-              <w:t xml:space="preserve">-Very </w:t>
-            </w:r>
-            <w:proofErr w:type="gramStart"/>
-            <w:r>
-              <w:rPr>
-                <w:rFonts w:ascii="Times New Roman" w:hAnsi="Times New Roman" w:cs="Times New Roman"/>
-                <w:lang w:val="en-US"/>
-              </w:rPr>
-              <w:t>Difficult</w:t>
+              <w:t>-Very Difficult</w:t>
             </w:r>
             <w:r>
               <w:rPr>
@@ -2182,15 +1912,7 @@
                 <w:rFonts w:ascii="Times New Roman" w:hAnsi="Times New Roman" w:cs="Times New Roman"/>
                 <w:lang w:val="en-US"/>
               </w:rPr>
-              <w:t xml:space="preserve"> /</w:t>
-            </w:r>
-            <w:proofErr w:type="gramEnd"/>
-            <w:r>
-              <w:rPr>
-                <w:rFonts w:ascii="Times New Roman" w:hAnsi="Times New Roman" w:cs="Times New Roman"/>
-                <w:lang w:val="en-US"/>
-              </w:rPr>
-              <w:t xml:space="preserve"> 1 – Not Difficult</w:t>
+              <w:t xml:space="preserve"> / 1 – Not Difficult</w:t>
             </w:r>
           </w:p>
         </w:tc>
@@ -2552,18 +2274,14 @@
           <w:szCs w:val="32"/>
           <w:lang w:val="en-US"/>
         </w:rPr>
-        <w:t>C++</w:t>
+        <w:t>C#</w:t>
       </w:r>
     </w:p>
     <w:p>
       <w:pPr>
-        <w:pStyle w:val="Heading2"/>
-        <w:ind w:left="1211"/>
-        <w:rPr>
-          <w:rFonts w:ascii="Times New Roman" w:eastAsiaTheme="minorEastAsia" w:hAnsi="Times New Roman" w:cs="Times New Roman"/>
-          <w:b w:val="0"/>
-          <w:bCs w:val="0"/>
-          <w:color w:val="404040" w:themeColor="text1" w:themeTint="BF"/>
+        <w:ind w:left="851"/>
+        <w:rPr>
+          <w:rFonts w:ascii="Times New Roman" w:hAnsi="Times New Roman" w:cs="Times New Roman"/>
           <w:sz w:val="28"/>
           <w:szCs w:val="28"/>
           <w:lang w:val="en-US"/>
@@ -2571,39 +2289,12 @@
       </w:pPr>
       <w:r>
         <w:rPr>
-          <w:rFonts w:ascii="Times New Roman" w:eastAsiaTheme="minorEastAsia" w:hAnsi="Times New Roman" w:cs="Times New Roman"/>
-          <w:b w:val="0"/>
-          <w:bCs w:val="0"/>
-          <w:color w:val="404040" w:themeColor="text1" w:themeTint="BF"/>
+          <w:rFonts w:ascii="Times New Roman" w:hAnsi="Times New Roman" w:cs="Times New Roman"/>
           <w:sz w:val="28"/>
           <w:szCs w:val="28"/>
           <w:lang w:val="en-US"/>
         </w:rPr>
-        <w:t xml:space="preserve">C++ is a widely used general-purpose </w:t>
-      </w:r>
-      <w:r>
-        <w:rPr>
-          <w:rFonts w:ascii="Times New Roman" w:eastAsiaTheme="minorEastAsia" w:hAnsi="Times New Roman" w:cs="Times New Roman"/>
-          <w:b w:val="0"/>
-          <w:bCs w:val="0"/>
-          <w:color w:val="404040" w:themeColor="text1" w:themeTint="BF"/>
-          <w:sz w:val="28"/>
-          <w:szCs w:val="28"/>
-          <w:lang w:val="en-US"/>
-        </w:rPr>
-        <w:t>u</w:t>
-      </w:r>
-      <w:r>
-        <w:rPr>
-          <w:rFonts w:ascii="Times New Roman" w:eastAsiaTheme="minorEastAsia" w:hAnsi="Times New Roman" w:cs="Times New Roman"/>
-          <w:b w:val="0"/>
-          <w:bCs w:val="0"/>
-          <w:color w:val="404040" w:themeColor="text1" w:themeTint="BF"/>
-          <w:sz w:val="28"/>
-          <w:szCs w:val="28"/>
-          <w:lang w:val="en-US"/>
-        </w:rPr>
-        <w:t>niversal programing language based on C</w:t>
+        <w:t>C# is a general-purpose language, used for programming lots of applications and programs.</w:t>
       </w:r>
     </w:p>
     <w:p>
@@ -2629,13 +2320,12 @@
           <w:szCs w:val="32"/>
           <w:lang w:val="en-US"/>
         </w:rPr>
-        <w:tab/>
-        <w:t>C#</w:t>
+        <w:t>Unity</w:t>
       </w:r>
     </w:p>
     <w:p>
       <w:pPr>
-        <w:ind w:left="851"/>
+        <w:ind w:left="720"/>
         <w:rPr>
           <w:rFonts w:ascii="Times New Roman" w:hAnsi="Times New Roman" w:cs="Times New Roman"/>
           <w:sz w:val="28"/>
@@ -2650,7 +2340,16 @@
           <w:szCs w:val="28"/>
           <w:lang w:val="en-US"/>
         </w:rPr>
-        <w:t>C# is a general-purpose language, used for programming lots of applications and programs.</w:t>
+        <w:t xml:space="preserve">Unity </w:t>
+      </w:r>
+      <w:r>
+        <w:rPr>
+          <w:rFonts w:ascii="Times New Roman" w:hAnsi="Times New Roman" w:cs="Times New Roman"/>
+          <w:sz w:val="28"/>
+          <w:szCs w:val="28"/>
+          <w:lang w:val="en-US"/>
+        </w:rPr>
+        <w:t>is a game engine, which utilizes C# and is popular among game developers. We used it, so we could create our game quickly and nicely with minimal bugs and errors.</w:t>
       </w:r>
     </w:p>
     <w:p>
@@ -2668,6 +2367,7 @@
           <w:lang w:val="en-US"/>
         </w:rPr>
       </w:pPr>
+      <w:bookmarkStart w:id="9" w:name="_Toc89432639"/>
       <w:r>
         <w:rPr>
           <w:rFonts w:ascii="Times New Roman" w:hAnsi="Times New Roman" w:cs="Times New Roman"/>
@@ -2676,14 +2376,16 @@
           <w:szCs w:val="32"/>
           <w:lang w:val="en-US"/>
         </w:rPr>
-        <w:t>Unity</w:t>
+        <w:t>Visual Studio Code</w:t>
       </w:r>
+      <w:bookmarkEnd w:id="9"/>
     </w:p>
     <w:p>
       <w:pPr>
         <w:ind w:left="720"/>
         <w:rPr>
           <w:rFonts w:ascii="Times New Roman" w:hAnsi="Times New Roman" w:cs="Times New Roman"/>
+          <w:color w:val="404040" w:themeColor="text1" w:themeTint="BF"/>
           <w:sz w:val="28"/>
           <w:szCs w:val="28"/>
           <w:lang w:val="en-US"/>
@@ -2692,20 +2394,31 @@
       <w:r>
         <w:rPr>
           <w:rFonts w:ascii="Times New Roman" w:hAnsi="Times New Roman" w:cs="Times New Roman"/>
+          <w:color w:val="404040" w:themeColor="text1" w:themeTint="BF"/>
           <w:sz w:val="28"/>
           <w:szCs w:val="28"/>
           <w:lang w:val="en-US"/>
         </w:rPr>
-        <w:t xml:space="preserve">Unity </w:t>
+        <w:t>Visual Studio Code is a freeware source-code editor made by Microsoft. Features include support for debugging, syntax highlighting, intelligent code completion, snippets, code refactoring, and embedded Git.</w:t>
       </w:r>
       <w:r>
         <w:rPr>
           <w:rFonts w:ascii="Times New Roman" w:hAnsi="Times New Roman" w:cs="Times New Roman"/>
+          <w:color w:val="404040" w:themeColor="text1" w:themeTint="BF"/>
           <w:sz w:val="28"/>
           <w:szCs w:val="28"/>
           <w:lang w:val="en-US"/>
         </w:rPr>
-        <w:t>is a game engine, which utilizes C# and is popular among game developers. We used it, so we could create our game quickly and nicely with minimal bugs and errors.</w:t>
+        <w:t xml:space="preserve"> </w:t>
+      </w:r>
+      <w:r>
+        <w:rPr>
+          <w:rFonts w:ascii="Times New Roman" w:hAnsi="Times New Roman" w:cs="Times New Roman"/>
+          <w:sz w:val="28"/>
+          <w:szCs w:val="28"/>
+          <w:lang w:val="en-US"/>
+        </w:rPr>
+        <w:t>Visual Studio Code</w:t>
       </w:r>
     </w:p>
     <w:p>
@@ -2723,7 +2436,6 @@
           <w:lang w:val="en-US"/>
         </w:rPr>
       </w:pPr>
-      <w:bookmarkStart w:id="9" w:name="_Toc89432639"/>
       <w:r>
         <w:rPr>
           <w:rFonts w:ascii="Times New Roman" w:hAnsi="Times New Roman" w:cs="Times New Roman"/>
@@ -2732,13 +2444,32 @@
           <w:szCs w:val="32"/>
           <w:lang w:val="en-US"/>
         </w:rPr>
-        <w:t>Visual Studio Code</w:t>
+        <w:t xml:space="preserve"> </w:t>
       </w:r>
-      <w:bookmarkEnd w:id="9"/>
+      <w:r>
+        <w:rPr>
+          <w:rFonts w:ascii="Times New Roman" w:hAnsi="Times New Roman" w:cs="Times New Roman"/>
+          <w:color w:val="33CC33"/>
+          <w:sz w:val="32"/>
+          <w:szCs w:val="32"/>
+          <w:lang w:val="en-US"/>
+        </w:rPr>
+        <w:t>Word</w:t>
+      </w:r>
+      <w:r>
+        <w:rPr>
+          <w:rFonts w:ascii="Times New Roman" w:hAnsi="Times New Roman" w:cs="Times New Roman"/>
+          <w:color w:val="33CC33"/>
+          <w:sz w:val="32"/>
+          <w:szCs w:val="32"/>
+          <w:lang w:val="en-US"/>
+        </w:rPr>
+        <w:t xml:space="preserve"> </w:t>
+      </w:r>
     </w:p>
     <w:p>
       <w:pPr>
-        <w:ind w:left="720"/>
+        <w:pStyle w:val="ListParagraph"/>
         <w:rPr>
           <w:rFonts w:ascii="Times New Roman" w:hAnsi="Times New Roman" w:cs="Times New Roman"/>
           <w:color w:val="404040" w:themeColor="text1" w:themeTint="BF"/>
@@ -2755,7 +2486,7 @@
           <w:szCs w:val="28"/>
           <w:lang w:val="en-US"/>
         </w:rPr>
-        <w:t>Visual Studio Code is a freeware source-code editor made by Microsoft. Features include support for debugging, syntax highlighting, intelligent code completion, snippets, code refactoring, and embedded Git.</w:t>
+        <w:t>Microsoft Word or MS Word (often called Word) is a graphical word processing program that users can type with. It is made by the computer company Microsoft. Its purpose is to allow users to type and save documents</w:t>
       </w:r>
       <w:r>
         <w:rPr>
@@ -2765,17 +2496,32 @@
           <w:szCs w:val="28"/>
           <w:lang w:val="en-US"/>
         </w:rPr>
-        <w:t xml:space="preserve"> </w:t>
+        <w:t>. We used Word to create this documentation</w:t>
       </w:r>
       <w:r>
         <w:rPr>
           <w:rFonts w:ascii="Times New Roman" w:hAnsi="Times New Roman" w:cs="Times New Roman"/>
+          <w:color w:val="404040" w:themeColor="text1" w:themeTint="BF"/>
           <w:sz w:val="28"/>
           <w:szCs w:val="28"/>
           <w:lang w:val="en-US"/>
         </w:rPr>
-        <w:t>Visual Studio Code</w:t>
+        <w:t>.</w:t>
       </w:r>
+    </w:p>
+    <w:p>
+      <w:pPr>
+        <w:pStyle w:val="Heading2"/>
+        <w:ind w:left="1211"/>
+        <w:rPr>
+          <w:rFonts w:ascii="Times New Roman" w:hAnsi="Times New Roman" w:cs="Times New Roman"/>
+          <w:color w:val="33CC33"/>
+          <w:sz w:val="32"/>
+          <w:szCs w:val="32"/>
+          <w:lang w:val="en-US"/>
+        </w:rPr>
+      </w:pPr>
+      <w:bookmarkStart w:id="10" w:name="_Toc89432641"/>
     </w:p>
     <w:p>
       <w:pPr>
@@ -2800,108 +2546,6 @@
           <w:szCs w:val="32"/>
           <w:lang w:val="en-US"/>
         </w:rPr>
-        <w:t xml:space="preserve"> </w:t>
-      </w:r>
-      <w:r>
-        <w:rPr>
-          <w:rFonts w:ascii="Times New Roman" w:hAnsi="Times New Roman" w:cs="Times New Roman"/>
-          <w:color w:val="33CC33"/>
-          <w:sz w:val="32"/>
-          <w:szCs w:val="32"/>
-          <w:lang w:val="en-US"/>
-        </w:rPr>
-        <w:t>Word</w:t>
-      </w:r>
-      <w:r>
-        <w:rPr>
-          <w:rFonts w:ascii="Times New Roman" w:hAnsi="Times New Roman" w:cs="Times New Roman"/>
-          <w:color w:val="33CC33"/>
-          <w:sz w:val="32"/>
-          <w:szCs w:val="32"/>
-          <w:lang w:val="en-US"/>
-        </w:rPr>
-        <w:t xml:space="preserve"> </w:t>
-      </w:r>
-    </w:p>
-    <w:p>
-      <w:pPr>
-        <w:pStyle w:val="ListParagraph"/>
-        <w:rPr>
-          <w:rFonts w:ascii="Times New Roman" w:hAnsi="Times New Roman" w:cs="Times New Roman"/>
-          <w:color w:val="404040" w:themeColor="text1" w:themeTint="BF"/>
-          <w:sz w:val="28"/>
-          <w:szCs w:val="28"/>
-          <w:lang w:val="en-US"/>
-        </w:rPr>
-      </w:pPr>
-      <w:r>
-        <w:rPr>
-          <w:rFonts w:ascii="Times New Roman" w:hAnsi="Times New Roman" w:cs="Times New Roman"/>
-          <w:color w:val="404040" w:themeColor="text1" w:themeTint="BF"/>
-          <w:sz w:val="28"/>
-          <w:szCs w:val="28"/>
-          <w:lang w:val="en-US"/>
-        </w:rPr>
-        <w:t>Microsoft Word or MS Word (often called Word) is a graphical word processing program that users can type with. It is made by the computer company Microsoft. Its purpose is to allow users to type and save documents</w:t>
-      </w:r>
-      <w:r>
-        <w:rPr>
-          <w:rFonts w:ascii="Times New Roman" w:hAnsi="Times New Roman" w:cs="Times New Roman"/>
-          <w:color w:val="404040" w:themeColor="text1" w:themeTint="BF"/>
-          <w:sz w:val="28"/>
-          <w:szCs w:val="28"/>
-          <w:lang w:val="en-US"/>
-        </w:rPr>
-        <w:t>. We used Word to create this documentation</w:t>
-      </w:r>
-      <w:r>
-        <w:rPr>
-          <w:rFonts w:ascii="Times New Roman" w:hAnsi="Times New Roman" w:cs="Times New Roman"/>
-          <w:color w:val="404040" w:themeColor="text1" w:themeTint="BF"/>
-          <w:sz w:val="28"/>
-          <w:szCs w:val="28"/>
-          <w:lang w:val="en-US"/>
-        </w:rPr>
-        <w:t>.</w:t>
-      </w:r>
-    </w:p>
-    <w:p>
-      <w:pPr>
-        <w:pStyle w:val="Heading2"/>
-        <w:ind w:left="1211"/>
-        <w:rPr>
-          <w:rFonts w:ascii="Times New Roman" w:hAnsi="Times New Roman" w:cs="Times New Roman"/>
-          <w:color w:val="33CC33"/>
-          <w:sz w:val="32"/>
-          <w:szCs w:val="32"/>
-          <w:lang w:val="en-US"/>
-        </w:rPr>
-      </w:pPr>
-      <w:bookmarkStart w:id="10" w:name="_Toc89432641"/>
-    </w:p>
-    <w:p>
-      <w:pPr>
-        <w:pStyle w:val="Heading2"/>
-        <w:numPr>
-          <w:ilvl w:val="0"/>
-          <w:numId w:val="31"/>
-        </w:numPr>
-        <w:rPr>
-          <w:rFonts w:ascii="Times New Roman" w:hAnsi="Times New Roman" w:cs="Times New Roman"/>
-          <w:color w:val="33CC33"/>
-          <w:sz w:val="32"/>
-          <w:szCs w:val="32"/>
-          <w:lang w:val="en-US"/>
-        </w:rPr>
-      </w:pPr>
-      <w:r>
-        <w:rPr>
-          <w:rFonts w:ascii="Times New Roman" w:hAnsi="Times New Roman" w:cs="Times New Roman"/>
-          <w:color w:val="33CC33"/>
-          <w:sz w:val="32"/>
-          <w:szCs w:val="32"/>
-          <w:lang w:val="en-US"/>
-        </w:rPr>
         <w:t>PowerPoint</w:t>
       </w:r>
       <w:bookmarkEnd w:id="10"/>
@@ -2973,6 +2617,7 @@
           <w:szCs w:val="32"/>
           <w:lang w:val="en-US"/>
         </w:rPr>
+        <w:lastRenderedPageBreak/>
         <w:t>Resume</w:t>
       </w:r>
       <w:bookmarkEnd w:id="11"/>
@@ -3028,7 +2673,6 @@
         </w:rPr>
         <w:t xml:space="preserve">! We are </w:t>
       </w:r>
-      <w:proofErr w:type="spellStart"/>
       <w:r>
         <w:rPr>
           <w:rFonts w:ascii="Times New Roman" w:hAnsi="Times New Roman" w:cs="Times New Roman"/>
@@ -3037,9 +2681,8 @@
           <w:szCs w:val="28"/>
           <w:lang w:val="en-US"/>
         </w:rPr>
-        <w:t>Soultern</w:t>
+        <w:t>Control Break</w:t>
       </w:r>
-      <w:proofErr w:type="spellEnd"/>
       <w:r>
         <w:rPr>
           <w:rFonts w:ascii="Times New Roman" w:hAnsi="Times New Roman" w:cs="Times New Roman"/>
@@ -3048,6 +2691,16 @@
           <w:szCs w:val="28"/>
           <w:lang w:val="en-US"/>
         </w:rPr>
+        <w:t>™</w:t>
+      </w:r>
+      <w:r>
+        <w:rPr>
+          <w:rFonts w:ascii="Times New Roman" w:hAnsi="Times New Roman" w:cs="Times New Roman"/>
+          <w:color w:val="404040" w:themeColor="text1" w:themeTint="BF"/>
+          <w:sz w:val="28"/>
+          <w:szCs w:val="28"/>
+          <w:lang w:val="en-US"/>
+        </w:rPr>
         <w:t xml:space="preserve">. </w:t>
       </w:r>
       <w:r>
@@ -3068,9 +2721,8 @@
           <w:szCs w:val="28"/>
           <w:lang w:val="en-US"/>
         </w:rPr>
-        <w:t xml:space="preserve">the game </w:t>
+        <w:t>the game Soultern. The main</w:t>
       </w:r>
-      <w:proofErr w:type="spellStart"/>
       <w:r>
         <w:rPr>
           <w:rFonts w:ascii="Times New Roman" w:hAnsi="Times New Roman" w:cs="Times New Roman"/>
@@ -3079,9 +2731,8 @@
           <w:szCs w:val="28"/>
           <w:lang w:val="en-US"/>
         </w:rPr>
-        <w:t>Soultern</w:t>
+        <w:t xml:space="preserve"> point of the game is to </w:t>
       </w:r>
-      <w:proofErr w:type="spellEnd"/>
       <w:r>
         <w:rPr>
           <w:rFonts w:ascii="Times New Roman" w:hAnsi="Times New Roman" w:cs="Times New Roman"/>
@@ -3090,7 +2741,7 @@
           <w:szCs w:val="28"/>
           <w:lang w:val="en-US"/>
         </w:rPr>
-        <w:t>. The main</w:t>
+        <w:t>immerse the player in a magic worl</w:t>
       </w:r>
       <w:r>
         <w:rPr>
@@ -3100,7 +2751,7 @@
           <w:szCs w:val="28"/>
           <w:lang w:val="en-US"/>
         </w:rPr>
-        <w:t xml:space="preserve"> point of the game is to </w:t>
+        <w:t>d</w:t>
       </w:r>
       <w:r>
         <w:rPr>
@@ -3110,7 +2761,7 @@
           <w:szCs w:val="28"/>
           <w:lang w:val="en-US"/>
         </w:rPr>
-        <w:t>immerse the player in a magic worl</w:t>
+        <w:t xml:space="preserve">. </w:t>
       </w:r>
       <w:r>
         <w:rPr>
@@ -3120,7 +2771,7 @@
           <w:szCs w:val="28"/>
           <w:lang w:val="en-US"/>
         </w:rPr>
-        <w:t>d</w:t>
+        <w:t xml:space="preserve">We </w:t>
       </w:r>
       <w:r>
         <w:rPr>
@@ -3130,7 +2781,7 @@
           <w:szCs w:val="28"/>
           <w:lang w:val="en-US"/>
         </w:rPr>
-        <w:t xml:space="preserve">. </w:t>
+        <w:t>tried to make our design as straightforward</w:t>
       </w:r>
       <w:r>
         <w:rPr>
@@ -3140,7 +2791,7 @@
           <w:szCs w:val="28"/>
           <w:lang w:val="en-US"/>
         </w:rPr>
-        <w:t xml:space="preserve">We </w:t>
+        <w:t xml:space="preserve"> and pleasing to the eye</w:t>
       </w:r>
       <w:r>
         <w:rPr>
@@ -3150,7 +2801,7 @@
           <w:szCs w:val="28"/>
           <w:lang w:val="en-US"/>
         </w:rPr>
-        <w:t>tried to make our design as straightforward</w:t>
+        <w:t xml:space="preserve"> as possible.</w:t>
       </w:r>
       <w:r>
         <w:rPr>
@@ -3160,49 +2811,7 @@
           <w:szCs w:val="28"/>
           <w:lang w:val="en-US"/>
         </w:rPr>
-        <w:t xml:space="preserve"> and pleasing to the eye</w:t>
-      </w:r>
-      <w:r>
-        <w:rPr>
-          <w:rFonts w:ascii="Times New Roman" w:hAnsi="Times New Roman" w:cs="Times New Roman"/>
-          <w:color w:val="404040" w:themeColor="text1" w:themeTint="BF"/>
-          <w:sz w:val="28"/>
-          <w:szCs w:val="28"/>
-          <w:lang w:val="en-US"/>
-        </w:rPr>
-        <w:t xml:space="preserve"> as possible.</w:t>
-      </w:r>
-      <w:r>
-        <w:rPr>
-          <w:rFonts w:ascii="Times New Roman" w:hAnsi="Times New Roman" w:cs="Times New Roman"/>
-          <w:color w:val="404040" w:themeColor="text1" w:themeTint="BF"/>
-          <w:sz w:val="28"/>
-          <w:szCs w:val="28"/>
-          <w:lang w:val="en-US"/>
-        </w:rPr>
-        <w:t xml:space="preserve"> We achieved this by using </w:t>
-      </w:r>
-      <w:proofErr w:type="spellStart"/>
-      <w:r>
-        <w:rPr>
-          <w:rFonts w:ascii="Times New Roman" w:hAnsi="Times New Roman" w:cs="Times New Roman"/>
-          <w:color w:val="404040" w:themeColor="text1" w:themeTint="BF"/>
-          <w:sz w:val="28"/>
-          <w:szCs w:val="28"/>
-          <w:lang w:val="en-US"/>
-        </w:rPr>
-        <w:t>pixelart</w:t>
-      </w:r>
-      <w:proofErr w:type="spellEnd"/>
-      <w:r>
-        <w:rPr>
-          <w:rFonts w:ascii="Times New Roman" w:hAnsi="Times New Roman" w:cs="Times New Roman"/>
-          <w:color w:val="404040" w:themeColor="text1" w:themeTint="BF"/>
-          <w:sz w:val="28"/>
-          <w:szCs w:val="28"/>
-          <w:lang w:val="en-US"/>
-        </w:rPr>
-        <w:t xml:space="preserve"> for almost every object or scene/background.</w:t>
+        <w:t xml:space="preserve"> We achieved this by using pixelart for almost every object or scene/background.</w:t>
       </w:r>
       <w:r>
         <w:rPr>
@@ -3395,9 +3004,8 @@
           <w:szCs w:val="28"/>
           <w:lang w:val="en-US"/>
         </w:rPr>
-        <w:t xml:space="preserve">In the end, we clearly knew, if we had more time, we would have done much more and </w:t>
+        <w:t>In the end, we clearly knew, if we had more time, we would have done much more and better.</w:t>
       </w:r>
-      <w:proofErr w:type="gramStart"/>
       <w:r>
         <w:rPr>
           <w:rFonts w:ascii="Times New Roman" w:hAnsi="Times New Roman" w:cs="Times New Roman"/>
@@ -3405,26 +3013,7 @@
           <w:szCs w:val="28"/>
           <w:lang w:val="en-US"/>
         </w:rPr>
-        <w:t>better.</w:t>
-      </w:r>
-      <w:r>
-        <w:rPr>
-          <w:rFonts w:ascii="Times New Roman" w:hAnsi="Times New Roman" w:cs="Times New Roman"/>
-          <w:sz w:val="28"/>
-          <w:szCs w:val="28"/>
-          <w:lang w:val="en-US"/>
-        </w:rPr>
-        <w:t>.</w:t>
-      </w:r>
-      <w:proofErr w:type="gramEnd"/>
-      <w:r>
-        <w:rPr>
-          <w:rFonts w:ascii="Times New Roman" w:hAnsi="Times New Roman" w:cs="Times New Roman"/>
-          <w:sz w:val="28"/>
-          <w:szCs w:val="28"/>
-          <w:lang w:val="en-US"/>
-        </w:rPr>
-        <w:t xml:space="preserve"> We learned a lot about new technologies and instruments</w:t>
+        <w:t>. We learned a lot about new technologies and instruments</w:t>
       </w:r>
       <w:r>
         <w:rPr>
@@ -3444,7 +3033,6 @@
         </w:rPr>
         <w:t xml:space="preserve">especially </w:t>
       </w:r>
-      <w:proofErr w:type="gramStart"/>
       <w:r>
         <w:rPr>
           <w:rFonts w:ascii="Times New Roman" w:hAnsi="Times New Roman" w:cs="Times New Roman"/>
@@ -3463,7 +3051,6 @@
         </w:rPr>
         <w:t>(</w:t>
       </w:r>
-      <w:proofErr w:type="gramEnd"/>
       <w:r>
         <w:rPr>
           <w:rFonts w:ascii="Times New Roman" w:hAnsi="Times New Roman" w:cs="Times New Roman"/>
@@ -11597,25 +11184,16 @@
 </file>
 
 <file path=customXml/item1.xml><?xml version="1.0" encoding="utf-8"?>
-<b:Sources xmlns:b="http://schemas.openxmlformats.org/officeDocument/2006/bibliography" xmlns="http://schemas.openxmlformats.org/officeDocument/2006/bibliography" SelectedStyle="\APASixthEditionOfficeOnline.xsl" StyleName="APA" Version="6"/>
-</file>
-
-<file path=customXml/item2.xml><?xml version="1.0" encoding="utf-8"?>
 <p:properties xmlns:p="http://schemas.microsoft.com/office/2006/metadata/properties" xmlns:xsi="http://www.w3.org/2001/XMLSchema-instance" xmlns:pc="http://schemas.microsoft.com/office/infopath/2007/PartnerControls">
   <documentManagement/>
 </p:properties>
 </file>
 
-<file path=customXml/item3.xml><?xml version="1.0" encoding="utf-8"?>
-<?mso-contentType ?>
-<FormTemplates xmlns="http://schemas.microsoft.com/sharepoint/v3/contenttype/forms">
-  <Display>DocumentLibraryForm</Display>
-  <Edit>DocumentLibraryForm</Edit>
-  <New>DocumentLibraryForm</New>
-</FormTemplates>
+<file path=customXml/item2.xml><?xml version="1.0" encoding="utf-8"?>
+<b:Sources xmlns:b="http://schemas.openxmlformats.org/officeDocument/2006/bibliography" xmlns="http://schemas.openxmlformats.org/officeDocument/2006/bibliography" SelectedStyle="\APASixthEditionOfficeOnline.xsl" StyleName="APA" Version="6"/>
 </file>
 
-<file path=customXml/item4.xml><?xml version="1.0" encoding="utf-8"?>
+<file path=customXml/item3.xml><?xml version="1.0" encoding="utf-8"?>
 <ct:contentTypeSchema xmlns:ct="http://schemas.microsoft.com/office/2006/metadata/contentType" xmlns:ma="http://schemas.microsoft.com/office/2006/metadata/properties/metaAttributes" ct:_="" ma:_="" ma:contentTypeName="Document" ma:contentTypeID="0x010100DD75E95A0F27BD47AC31300285970B0D" ma:contentTypeVersion="0" ma:contentTypeDescription="Create a new document." ma:contentTypeScope="" ma:versionID="7e03151f1457cc55ca214237851778cf">
   <xsd:schema xmlns:xsd="http://www.w3.org/2001/XMLSchema" xmlns:xs="http://www.w3.org/2001/XMLSchema" xmlns:p="http://schemas.microsoft.com/office/2006/metadata/properties" targetNamespace="http://schemas.microsoft.com/office/2006/metadata/properties" ma:root="true" ma:fieldsID="6afbfcf7dd94f512a0c1521b617a20c3">
     <xsd:element name="properties">
@@ -11729,15 +11307,16 @@
 </ct:contentTypeSchema>
 </file>
 
-<file path=customXml/itemProps1.xml><?xml version="1.0" encoding="utf-8"?>
-<ds:datastoreItem xmlns:ds="http://schemas.openxmlformats.org/officeDocument/2006/customXml" ds:itemID="{CBBDFB54-E165-487E-84CA-7303CD988F71}">
-  <ds:schemaRefs>
-    <ds:schemaRef ds:uri="http://schemas.openxmlformats.org/officeDocument/2006/bibliography"/>
-  </ds:schemaRefs>
-</ds:datastoreItem>
+<file path=customXml/item4.xml><?xml version="1.0" encoding="utf-8"?>
+<?mso-contentType ?>
+<FormTemplates xmlns="http://schemas.microsoft.com/sharepoint/v3/contenttype/forms">
+  <Display>DocumentLibraryForm</Display>
+  <Edit>DocumentLibraryForm</Edit>
+  <New>DocumentLibraryForm</New>
+</FormTemplates>
 </file>
 
-<file path=customXml/itemProps2.xml><?xml version="1.0" encoding="utf-8"?>
+<file path=customXml/itemProps1.xml><?xml version="1.0" encoding="utf-8"?>
 <ds:datastoreItem xmlns:ds="http://schemas.openxmlformats.org/officeDocument/2006/customXml" ds:itemID="{C4E0F150-DBA0-4C64-B65D-94C596BAD38E}">
   <ds:schemaRefs>
     <ds:schemaRef ds:uri="http://schemas.microsoft.com/office/2006/metadata/properties"/>
@@ -11746,15 +11325,15 @@
 </ds:datastoreItem>
 </file>
 
-<file path=customXml/itemProps3.xml><?xml version="1.0" encoding="utf-8"?>
-<ds:datastoreItem xmlns:ds="http://schemas.openxmlformats.org/officeDocument/2006/customXml" ds:itemID="{4EC02564-B959-4AAA-9D39-C49DAE29D0D0}">
+<file path=customXml/itemProps2.xml><?xml version="1.0" encoding="utf-8"?>
+<ds:datastoreItem xmlns:ds="http://schemas.openxmlformats.org/officeDocument/2006/customXml" ds:itemID="{CBBDFB54-E165-487E-84CA-7303CD988F71}">
   <ds:schemaRefs>
-    <ds:schemaRef ds:uri="http://schemas.microsoft.com/sharepoint/v3/contenttype/forms"/>
+    <ds:schemaRef ds:uri="http://schemas.openxmlformats.org/officeDocument/2006/bibliography"/>
   </ds:schemaRefs>
 </ds:datastoreItem>
 </file>
 
-<file path=customXml/itemProps4.xml><?xml version="1.0" encoding="utf-8"?>
+<file path=customXml/itemProps3.xml><?xml version="1.0" encoding="utf-8"?>
 <ds:datastoreItem xmlns:ds="http://schemas.openxmlformats.org/officeDocument/2006/customXml" ds:itemID="{D1103E8C-1CEA-4E5C-84EC-F2DC7E6BCD29}">
   <ds:schemaRefs>
     <ds:schemaRef ds:uri="http://schemas.microsoft.com/office/2006/metadata/contentType"/>
@@ -11768,4 +11347,12 @@
     <ds:schemaRef ds:uri="http://schemas.microsoft.com/office/infopath/2007/PartnerControls"/>
   </ds:schemaRefs>
 </ds:datastoreItem>
+</file>
+
+<file path=customXml/itemProps4.xml><?xml version="1.0" encoding="utf-8"?>
+<ds:datastoreItem xmlns:ds="http://schemas.openxmlformats.org/officeDocument/2006/customXml" ds:itemID="{4EC02564-B959-4AAA-9D39-C49DAE29D0D0}">
+  <ds:schemaRefs>
+    <ds:schemaRef ds:uri="http://schemas.microsoft.com/sharepoint/v3/contenttype/forms"/>
+  </ds:schemaRefs>
+</ds:datastoreItem>
 </file>
</xml_diff>